<commit_message>
ajouts documentation + veille techno
</commit_message>
<xml_diff>
--- a/assets/documentation/gsb/GPG.docx
+++ b/assets/documentation/gsb/GPG.docx
@@ -510,13 +510,13 @@
         <mc:AlternateContent>
           <mc:Choice Requires="wps">
             <w:drawing>
-              <wp:anchor distT="0" distB="0" distL="114300" distR="114300" simplePos="0" relativeHeight="251675136" behindDoc="0" locked="0" layoutInCell="1" allowOverlap="1" wp14:anchorId="4DB8E11E" wp14:editId="4978F7BA">
+              <wp:anchor distT="0" distB="0" distL="114300" distR="114300" simplePos="0" relativeHeight="251675136" behindDoc="0" locked="0" layoutInCell="1" allowOverlap="1" wp14:anchorId="4DB8E11E" wp14:editId="2AEAC2EB">
                 <wp:simplePos x="0" y="0"/>
                 <wp:positionH relativeFrom="column">
                   <wp:posOffset>3062605</wp:posOffset>
                 </wp:positionH>
                 <wp:positionV relativeFrom="paragraph">
-                  <wp:posOffset>2209165</wp:posOffset>
+                  <wp:posOffset>2017973</wp:posOffset>
                 </wp:positionV>
                 <wp:extent cx="3414395" cy="342900"/>
                 <wp:effectExtent l="0" t="0" r="0" b="0"/>
@@ -602,7 +602,11 @@
           </mc:Choice>
           <mc:Fallback>
             <w:pict>
-              <v:shape w14:anchorId="4DB8E11E" id="Zone de texte 10" o:spid="_x0000_s1028" type="#_x0000_t202" style="position:absolute;left:0;text-align:left;margin-left:241.15pt;margin-top:173.95pt;width:268.85pt;height:27pt;z-index:251675136;visibility:visible;mso-wrap-style:square;mso-width-percent:0;mso-height-percent:0;mso-wrap-distance-left:9pt;mso-wrap-distance-top:0;mso-wrap-distance-right:9pt;mso-wrap-distance-bottom:0;mso-position-horizontal:absolute;mso-position-horizontal-relative:text;mso-position-vertical:absolute;mso-position-vertical-relative:text;mso-width-percent:0;mso-height-percent:0;mso-width-relative:margin;mso-height-relative:margin;v-text-anchor:top" o:gfxdata="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" filled="f" stroked="f">
+              <v:shapetype w14:anchorId="4DB8E11E" id="_x0000_t202" coordsize="21600,21600" o:spt="202" path="m,l,21600r21600,l21600,xe">
+                <v:stroke joinstyle="miter"/>
+                <v:path gradientshapeok="t" o:connecttype="rect"/>
+              </v:shapetype>
+              <v:shape id="Zone de texte 10" o:spid="_x0000_s1028" type="#_x0000_t202" style="position:absolute;left:0;text-align:left;margin-left:241.15pt;margin-top:158.9pt;width:268.85pt;height:27pt;z-index:251675136;visibility:visible;mso-wrap-style:square;mso-width-percent:0;mso-height-percent:0;mso-wrap-distance-left:9pt;mso-wrap-distance-top:0;mso-wrap-distance-right:9pt;mso-wrap-distance-bottom:0;mso-position-horizontal:absolute;mso-position-horizontal-relative:text;mso-position-vertical:absolute;mso-position-vertical-relative:text;mso-width-percent:0;mso-height-percent:0;mso-width-relative:margin;mso-height-relative:margin;v-text-anchor:top" o:gfxdata="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" filled="f" stroked="f">
                 <v:textbox>
                   <w:txbxContent>
                     <w:p>
@@ -1244,95 +1248,53 @@
         <w:jc w:val="both"/>
         <w:rPr>
           <w:color w:val="FFFFFF" w:themeColor="background1"/>
-        </w:rPr>
-      </w:pPr>
-      <w:proofErr w:type="spellStart"/>
+          <w:lang w:val="en-US"/>
+        </w:rPr>
+      </w:pPr>
       <w:r>
         <w:rPr>
           <w:color w:val="FFFFFF" w:themeColor="background1"/>
-        </w:rPr>
-        <w:t>apt</w:t>
-      </w:r>
-      <w:proofErr w:type="spellEnd"/>
-      <w:r>
+          <w:lang w:val="en-US"/>
+        </w:rPr>
+        <w:t>apt update &amp;&amp; apt upgrade</w:t>
+      </w:r>
+    </w:p>
+    <w:p>
+      <w:pPr>
+        <w:jc w:val="both"/>
         <w:rPr>
           <w:color w:val="FFFFFF" w:themeColor="background1"/>
-        </w:rPr>
-        <w:t xml:space="preserve"> update &amp;&amp; </w:t>
-      </w:r>
-      <w:proofErr w:type="spellStart"/>
+          <w:lang w:val="en-US"/>
+        </w:rPr>
+      </w:pPr>
       <w:r>
         <w:rPr>
           <w:color w:val="FFFFFF" w:themeColor="background1"/>
-        </w:rPr>
-        <w:t>apt</w:t>
-      </w:r>
-      <w:proofErr w:type="spellEnd"/>
-      <w:r>
+          <w:lang w:val="en-US"/>
+        </w:rPr>
+        <w:t>apt install gpg</w:t>
+      </w:r>
+    </w:p>
+    <w:p>
+      <w:pPr>
+        <w:jc w:val="both"/>
         <w:rPr>
           <w:color w:val="FFFFFF" w:themeColor="background1"/>
-        </w:rPr>
-        <w:t xml:space="preserve"> upgrade</w:t>
-      </w:r>
-    </w:p>
-    <w:p>
-      <w:pPr>
-        <w:jc w:val="both"/>
-        <w:rPr>
-          <w:color w:val="FFFFFF" w:themeColor="background1"/>
-        </w:rPr>
-      </w:pPr>
-      <w:proofErr w:type="spellStart"/>
-      <w:r>
-        <w:rPr>
-          <w:color w:val="FFFFFF" w:themeColor="background1"/>
-        </w:rPr>
-        <w:t>apt</w:t>
-      </w:r>
-      <w:proofErr w:type="spellEnd"/>
-      <w:r>
-        <w:rPr>
-          <w:color w:val="FFFFFF" w:themeColor="background1"/>
-        </w:rPr>
-        <w:t xml:space="preserve"> </w:t>
-      </w:r>
-      <w:proofErr w:type="spellStart"/>
-      <w:r>
-        <w:rPr>
-          <w:color w:val="FFFFFF" w:themeColor="background1"/>
-        </w:rPr>
-        <w:t>install</w:t>
-      </w:r>
-      <w:proofErr w:type="spellEnd"/>
-      <w:r>
-        <w:rPr>
-          <w:color w:val="FFFFFF" w:themeColor="background1"/>
-        </w:rPr>
-        <w:t xml:space="preserve"> </w:t>
-      </w:r>
-      <w:proofErr w:type="spellStart"/>
-      <w:r>
-        <w:rPr>
-          <w:color w:val="FFFFFF" w:themeColor="background1"/>
-        </w:rPr>
-        <w:t>gpg</w:t>
-      </w:r>
-      <w:proofErr w:type="spellEnd"/>
-    </w:p>
-    <w:p>
-      <w:pPr>
-        <w:jc w:val="both"/>
-        <w:rPr>
-          <w:color w:val="FFFFFF" w:themeColor="background1"/>
-        </w:rPr>
-      </w:pPr>
-    </w:p>
-    <w:p>
-      <w:pPr>
-        <w:jc w:val="both"/>
-      </w:pPr>
-      <w:r>
+          <w:lang w:val="en-US"/>
+        </w:rPr>
+      </w:pPr>
+    </w:p>
+    <w:p>
+      <w:pPr>
+        <w:jc w:val="both"/>
+      </w:pPr>
+      <w:r>
+        <w:rPr>
+          <w:lang w:val="en-US"/>
+        </w:rPr>
         <w:tab/>
+      </w:r>
+      <w:r>
         <w:t>Sur notre routeur, nous allons générer une paire de clés publique et privée en utilisant l’outil GPG à l’aide de la commande suivante :</w:t>
       </w:r>
     </w:p>
@@ -1414,42 +1376,17 @@
     <w:p>
       <w:pPr>
         <w:jc w:val="both"/>
-        <w:rPr>
-          <w:lang w:val="en-US"/>
-        </w:rPr>
-      </w:pPr>
-      <w:proofErr w:type="spellStart"/>
+      </w:pPr>
       <w:r>
         <w:rPr>
           <w:color w:val="FFFFFF" w:themeColor="background1"/>
-          <w:lang w:val="en-US"/>
-        </w:rPr>
-        <w:t>gpg</w:t>
-      </w:r>
-      <w:proofErr w:type="spellEnd"/>
-      <w:r>
-        <w:rPr>
-          <w:color w:val="FFFFFF" w:themeColor="background1"/>
-          <w:lang w:val="en-US"/>
-        </w:rPr>
-        <w:t xml:space="preserve"> --full-generate-key --</w:t>
-      </w:r>
-      <w:proofErr w:type="gramStart"/>
-      <w:r>
-        <w:rPr>
-          <w:color w:val="FFFFFF" w:themeColor="background1"/>
-          <w:lang w:val="en-US"/>
-        </w:rPr>
-        <w:t>expert</w:t>
-      </w:r>
-      <w:proofErr w:type="gramEnd"/>
-    </w:p>
-    <w:p>
-      <w:pPr>
-        <w:jc w:val="both"/>
-        <w:rPr>
-          <w:lang w:val="en-US"/>
-        </w:rPr>
+        </w:rPr>
+        <w:t>gpg --full-generate-key --expert</w:t>
+      </w:r>
+    </w:p>
+    <w:p>
+      <w:pPr>
+        <w:jc w:val="both"/>
       </w:pPr>
     </w:p>
     <w:p>
@@ -1597,9 +1534,6 @@
         </w:drawing>
       </w:r>
       <w:r>
-        <w:rPr>
-          <w:lang w:val="en-US"/>
-        </w:rPr>
         <w:tab/>
       </w:r>
       <w:r>
@@ -2241,19 +2175,7 @@
         <w:rPr>
           <w:color w:val="9BBB59" w:themeColor="accent3"/>
         </w:rPr>
-        <w:t>#</w:t>
-      </w:r>
-      <w:r>
-        <w:rPr>
-          <w:color w:val="9BBB59" w:themeColor="accent3"/>
-        </w:rPr>
-        <w:t xml:space="preserve"> P</w:t>
-      </w:r>
-      <w:r>
-        <w:rPr>
-          <w:color w:val="9BBB59" w:themeColor="accent3"/>
-        </w:rPr>
-        <w:t>our cette commande il faut préciser --</w:t>
+        <w:t># Pour cette commande il faut préciser --</w:t>
       </w:r>
       <w:proofErr w:type="spellStart"/>
       <w:r>
@@ -3106,7 +3028,6 @@
       <w:r>
         <w:rPr>
           <w:color w:val="FFFFFF" w:themeColor="background1"/>
-          <w:lang w:val="en-US"/>
         </w:rPr>
         <w:t>save</w:t>
       </w:r>
@@ -3123,60 +3044,36 @@
         <w:rPr>
           <w:color w:val="9BBB59" w:themeColor="accent3"/>
         </w:rPr>
-        <w:t>#</w:t>
-      </w:r>
+        <w:t># L'option --</w:t>
+      </w:r>
+      <w:proofErr w:type="spellStart"/>
       <w:r>
         <w:rPr>
           <w:color w:val="9BBB59" w:themeColor="accent3"/>
         </w:rPr>
-        <w:t xml:space="preserve"> L</w:t>
-      </w:r>
+        <w:t>list</w:t>
+      </w:r>
+      <w:proofErr w:type="spellEnd"/>
       <w:r>
         <w:rPr>
           <w:color w:val="9BBB59" w:themeColor="accent3"/>
         </w:rPr>
-        <w:t>'option --</w:t>
-      </w:r>
-      <w:proofErr w:type="spellStart"/>
-      <w:r>
+        <w:t>-keys permet de lister les clé présente</w:t>
+      </w:r>
+    </w:p>
+    <w:p>
+      <w:pPr>
+        <w:spacing w:after="0"/>
+        <w:jc w:val="both"/>
         <w:rPr>
           <w:color w:val="9BBB59" w:themeColor="accent3"/>
         </w:rPr>
-        <w:t>list</w:t>
-      </w:r>
-      <w:proofErr w:type="spellEnd"/>
+      </w:pPr>
       <w:r>
         <w:rPr>
           <w:color w:val="9BBB59" w:themeColor="accent3"/>
         </w:rPr>
-        <w:t>-keys permet de lister les clé présente</w:t>
-      </w:r>
-    </w:p>
-    <w:p>
-      <w:pPr>
-        <w:spacing w:after="0"/>
-        <w:jc w:val="both"/>
-        <w:rPr>
-          <w:color w:val="9BBB59" w:themeColor="accent3"/>
-        </w:rPr>
-      </w:pPr>
-      <w:r>
-        <w:rPr>
-          <w:color w:val="9BBB59" w:themeColor="accent3"/>
-        </w:rPr>
-        <w:t>#</w:t>
-      </w:r>
-      <w:r>
-        <w:rPr>
-          <w:color w:val="9BBB59" w:themeColor="accent3"/>
-        </w:rPr>
-        <w:t xml:space="preserve"> L</w:t>
-      </w:r>
-      <w:r>
-        <w:rPr>
-          <w:color w:val="9BBB59" w:themeColor="accent3"/>
-        </w:rPr>
-        <w:t>'option --</w:t>
+        <w:t># L'option --</w:t>
       </w:r>
       <w:proofErr w:type="spellStart"/>
       <w:r>
@@ -3393,8 +3290,6 @@
       </w:pPr>
       <w:r>
         <w:tab/>
-      </w:r>
-      <w:r>
         <w:t>Sur le serveur, nous allons importer la clé publique du routeur ainsi que sa clé privé pour autoriser la connexion du serveur vers le routeur et du routeur vers le serveur. Nous importons la clé publique dans le fichier ~/.</w:t>
       </w:r>
       <w:proofErr w:type="spellStart"/>
@@ -3425,8 +3320,6 @@
       </w:pPr>
       <w:r>
         <w:tab/>
-      </w:r>
-      <w:r>
         <w:t>Pour qu'une machine autorise une connexion SSH par clé GPG, nous devons importer la clé publique du routeur dans le fichier ~/.</w:t>
       </w:r>
       <w:proofErr w:type="spellStart"/>
@@ -3833,24 +3726,12 @@
         <w:rPr>
           <w:color w:val="9BBB59" w:themeColor="accent3"/>
         </w:rPr>
-        <w:t>#</w:t>
+        <w:t xml:space="preserve"># Script d'activation de l'agent </w:t>
       </w:r>
       <w:r>
         <w:rPr>
           <w:color w:val="9BBB59" w:themeColor="accent3"/>
         </w:rPr>
-        <w:t xml:space="preserve"> S</w:t>
-      </w:r>
-      <w:r>
-        <w:rPr>
-          <w:color w:val="9BBB59" w:themeColor="accent3"/>
-        </w:rPr>
-        <w:t xml:space="preserve">cript d'activation de l'agent </w:t>
-      </w:r>
-      <w:r>
-        <w:rPr>
-          <w:color w:val="9BBB59" w:themeColor="accent3"/>
-        </w:rPr>
         <w:t>GPG</w:t>
       </w:r>
     </w:p>
@@ -3860,21 +3741,15 @@
         <w:jc w:val="both"/>
         <w:rPr>
           <w:color w:val="FFFFFF" w:themeColor="background1"/>
-        </w:rPr>
-      </w:pPr>
-      <w:proofErr w:type="spellStart"/>
+          <w:lang w:val="en-US"/>
+        </w:rPr>
+      </w:pPr>
       <w:r>
         <w:rPr>
           <w:color w:val="FFFFFF" w:themeColor="background1"/>
-        </w:rPr>
-        <w:t>unset</w:t>
-      </w:r>
-      <w:proofErr w:type="spellEnd"/>
-      <w:r>
-        <w:rPr>
-          <w:color w:val="FFFFFF" w:themeColor="background1"/>
-        </w:rPr>
-        <w:t xml:space="preserve"> SSH_AGENT_PID</w:t>
+          <w:lang w:val="en-US"/>
+        </w:rPr>
+        <w:t>unset SSH_AGENT_PID</w:t>
       </w:r>
     </w:p>
     <w:p>
@@ -4254,19 +4129,7 @@
         <w:rPr>
           <w:color w:val="9BBB59" w:themeColor="accent3"/>
         </w:rPr>
-        <w:t>#</w:t>
-      </w:r>
-      <w:r>
-        <w:rPr>
-          <w:color w:val="9BBB59" w:themeColor="accent3"/>
-        </w:rPr>
-        <w:t xml:space="preserve"> A</w:t>
-      </w:r>
-      <w:r>
-        <w:rPr>
-          <w:color w:val="9BBB59" w:themeColor="accent3"/>
-        </w:rPr>
-        <w:t>fficher la liste des clés avec le grip de la clé d'authentification</w:t>
+        <w:t># Afficher la liste des clés avec le grip de la clé d'authentification</w:t>
       </w:r>
     </w:p>
     <w:p>
@@ -4344,28 +4207,23 @@
         <w:jc w:val="both"/>
         <w:rPr>
           <w:color w:val="FFFFFF" w:themeColor="background1"/>
-        </w:rPr>
-      </w:pPr>
-      <w:proofErr w:type="spellStart"/>
+          <w:lang w:val="en-US"/>
+        </w:rPr>
+      </w:pPr>
       <w:r>
         <w:rPr>
           <w:color w:val="FFFFFF" w:themeColor="background1"/>
-        </w:rPr>
-        <w:t>ssh-add</w:t>
-      </w:r>
-      <w:proofErr w:type="spellEnd"/>
-      <w:r>
+          <w:lang w:val="en-US"/>
+        </w:rPr>
+        <w:t>ssh-add -L</w:t>
+      </w:r>
+    </w:p>
+    <w:p>
+      <w:pPr>
+        <w:jc w:val="both"/>
         <w:rPr>
           <w:color w:val="FFFFFF" w:themeColor="background1"/>
-        </w:rPr>
-        <w:t xml:space="preserve"> -L</w:t>
-      </w:r>
-    </w:p>
-    <w:p>
-      <w:pPr>
-        <w:jc w:val="both"/>
-        <w:rPr>
-          <w:color w:val="FFFFFF" w:themeColor="background1"/>
+          <w:lang w:val="en-US"/>
         </w:rPr>
       </w:pPr>
       <w:r>
@@ -4430,25 +4288,39 @@
     <w:p>
       <w:pPr>
         <w:jc w:val="both"/>
-      </w:pPr>
-    </w:p>
-    <w:p>
-      <w:pPr>
-        <w:jc w:val="both"/>
-      </w:pPr>
-    </w:p>
-    <w:p>
-      <w:pPr>
-        <w:jc w:val="both"/>
-      </w:pPr>
-    </w:p>
-    <w:p>
-      <w:pPr>
-        <w:jc w:val="both"/>
-      </w:pPr>
-      <w:r>
+        <w:rPr>
+          <w:lang w:val="en-US"/>
+        </w:rPr>
+      </w:pPr>
+    </w:p>
+    <w:p>
+      <w:pPr>
+        <w:jc w:val="both"/>
+        <w:rPr>
+          <w:lang w:val="en-US"/>
+        </w:rPr>
+      </w:pPr>
+    </w:p>
+    <w:p>
+      <w:pPr>
+        <w:jc w:val="both"/>
+        <w:rPr>
+          <w:lang w:val="en-US"/>
+        </w:rPr>
+      </w:pPr>
+    </w:p>
+    <w:p>
+      <w:pPr>
+        <w:jc w:val="both"/>
+      </w:pPr>
+      <w:r>
+        <w:rPr>
+          <w:lang w:val="en-US"/>
+        </w:rPr>
         <w:lastRenderedPageBreak/>
         <w:tab/>
+      </w:r>
+      <w:r>
         <w:t xml:space="preserve">Nous pouvons ensuite modifier le Time To Live de notre </w:t>
       </w:r>
       <w:proofErr w:type="spellStart"/>
@@ -4763,48 +4635,18 @@
         <w:jc w:val="both"/>
         <w:rPr>
           <w:color w:val="FFFFFF" w:themeColor="background1"/>
-          <w:lang w:val="en-US"/>
-        </w:rPr>
-      </w:pPr>
-      <w:proofErr w:type="spellStart"/>
+        </w:rPr>
+      </w:pPr>
       <w:r>
         <w:rPr>
           <w:color w:val="FFFFFF" w:themeColor="background1"/>
-          <w:lang w:val="en-US"/>
-        </w:rPr>
-        <w:t>usermod</w:t>
-      </w:r>
-      <w:proofErr w:type="spellEnd"/>
-      <w:r>
-        <w:rPr>
-          <w:color w:val="FFFFFF" w:themeColor="background1"/>
-          <w:lang w:val="en-US"/>
-        </w:rPr>
-        <w:t xml:space="preserve"> -a -G </w:t>
-      </w:r>
-      <w:proofErr w:type="spellStart"/>
-      <w:r>
-        <w:rPr>
-          <w:color w:val="FFFFFF" w:themeColor="background1"/>
-          <w:lang w:val="en-US"/>
-        </w:rPr>
-        <w:t>sudo</w:t>
-      </w:r>
-      <w:proofErr w:type="spellEnd"/>
-      <w:r>
-        <w:rPr>
-          <w:color w:val="FFFFFF" w:themeColor="background1"/>
-          <w:lang w:val="en-US"/>
-        </w:rPr>
-        <w:t xml:space="preserve"> std</w:t>
-      </w:r>
-    </w:p>
-    <w:p>
-      <w:pPr>
-        <w:jc w:val="both"/>
-        <w:rPr>
-          <w:lang w:val="en-US"/>
-        </w:rPr>
+        </w:rPr>
+        <w:t>usermod -a -G sudo std</w:t>
+      </w:r>
+    </w:p>
+    <w:p>
+      <w:pPr>
+        <w:jc w:val="both"/>
       </w:pPr>
     </w:p>
     <w:p>
@@ -7810,143 +7652,6 @@
 </file>
 
 <file path=customXml/item2.xml><?xml version="1.0" encoding="utf-8"?>
-<p:properties xmlns:p="http://schemas.microsoft.com/office/2006/metadata/properties" xmlns:xsi="http://www.w3.org/2001/XMLSchema-instance" xmlns:pc="http://schemas.microsoft.com/office/infopath/2007/PartnerControls">
-  <documentManagement>
-    <AcquiredFrom xmlns="6d93d202-47fc-4405-873a-cab67cc5f1b2">Internal MS</AcquiredFrom>
-    <IsSearchable xmlns="6d93d202-47fc-4405-873a-cab67cc5f1b2">false</IsSearchable>
-    <EditorialStatus xmlns="6d93d202-47fc-4405-873a-cab67cc5f1b2">Complete</EditorialStatus>
-    <OriginAsset xmlns="6d93d202-47fc-4405-873a-cab67cc5f1b2" xsi:nil="true"/>
-    <ThumbnailAssetId xmlns="6d93d202-47fc-4405-873a-cab67cc5f1b2" xsi:nil="true"/>
-    <TrustLevel xmlns="6d93d202-47fc-4405-873a-cab67cc5f1b2">1 Microsoft Managed Content</TrustLevel>
-    <MarketSpecific xmlns="6d93d202-47fc-4405-873a-cab67cc5f1b2">false</MarketSpecific>
-    <LocManualTestRequired xmlns="6d93d202-47fc-4405-873a-cab67cc5f1b2">false</LocManualTestRequired>
-    <LocalizationTagsTaxHTField0 xmlns="6d93d202-47fc-4405-873a-cab67cc5f1b2">
-      <Terms xmlns="http://schemas.microsoft.com/office/infopath/2007/PartnerControls"/>
-    </LocalizationTagsTaxHTField0>
-    <TPNamespace xmlns="6d93d202-47fc-4405-873a-cab67cc5f1b2" xsi:nil="true"/>
-    <CampaignTagsTaxHTField0 xmlns="6d93d202-47fc-4405-873a-cab67cc5f1b2">
-      <Terms xmlns="http://schemas.microsoft.com/office/infopath/2007/PartnerControls"/>
-    </CampaignTagsTaxHTField0>
-    <DirectSourceMarket xmlns="6d93d202-47fc-4405-873a-cab67cc5f1b2" xsi:nil="true"/>
-    <LocLastLocAttemptVersionLookup xmlns="6d93d202-47fc-4405-873a-cab67cc5f1b2">249344</LocLastLocAttemptVersionLookup>
-    <MachineTranslated xmlns="6d93d202-47fc-4405-873a-cab67cc5f1b2">false</MachineTranslated>
-    <PlannedPubDate xmlns="6d93d202-47fc-4405-873a-cab67cc5f1b2" xsi:nil="true"/>
-    <SubmitterId xmlns="6d93d202-47fc-4405-873a-cab67cc5f1b2" xsi:nil="true"/>
-    <Downloads xmlns="6d93d202-47fc-4405-873a-cab67cc5f1b2">0</Downloads>
-    <OriginalSourceMarket xmlns="6d93d202-47fc-4405-873a-cab67cc5f1b2" xsi:nil="true"/>
-    <PublishTargets xmlns="6d93d202-47fc-4405-873a-cab67cc5f1b2">OfficeOnlineVNext</PublishTargets>
-    <ArtSampleDocs xmlns="6d93d202-47fc-4405-873a-cab67cc5f1b2" xsi:nil="true"/>
-    <ApprovalLog xmlns="6d93d202-47fc-4405-873a-cab67cc5f1b2" xsi:nil="true"/>
-    <ApprovalStatus xmlns="6d93d202-47fc-4405-873a-cab67cc5f1b2">InProgress</ApprovalStatus>
-    <TPComponent xmlns="6d93d202-47fc-4405-873a-cab67cc5f1b2" xsi:nil="true"/>
-    <EditorialTags xmlns="6d93d202-47fc-4405-873a-cab67cc5f1b2" xsi:nil="true"/>
-    <TPExecutable xmlns="6d93d202-47fc-4405-873a-cab67cc5f1b2" xsi:nil="true"/>
-    <InternalTagsTaxHTField0 xmlns="6d93d202-47fc-4405-873a-cab67cc5f1b2">
-      <Terms xmlns="http://schemas.microsoft.com/office/infopath/2007/PartnerControls"/>
-    </InternalTagsTaxHTField0>
-    <LastHandOff xmlns="6d93d202-47fc-4405-873a-cab67cc5f1b2" xsi:nil="true"/>
-    <LocRecommendedHandoff xmlns="6d93d202-47fc-4405-873a-cab67cc5f1b2" xsi:nil="true"/>
-    <BusinessGroup xmlns="6d93d202-47fc-4405-873a-cab67cc5f1b2" xsi:nil="true"/>
-    <TPAppVersion xmlns="6d93d202-47fc-4405-873a-cab67cc5f1b2" xsi:nil="true"/>
-    <VoteCount xmlns="6d93d202-47fc-4405-873a-cab67cc5f1b2" xsi:nil="true"/>
-    <APAuthor xmlns="6d93d202-47fc-4405-873a-cab67cc5f1b2">
-      <UserInfo>
-        <DisplayName/>
-        <AccountId>1229</AccountId>
-        <AccountType/>
-      </UserInfo>
-    </APAuthor>
-    <TPCommandLine xmlns="6d93d202-47fc-4405-873a-cab67cc5f1b2" xsi:nil="true"/>
-    <UACurrentWords xmlns="6d93d202-47fc-4405-873a-cab67cc5f1b2" xsi:nil="true"/>
-    <AssetId xmlns="6d93d202-47fc-4405-873a-cab67cc5f1b2">TP104319191</AssetId>
-    <Manager xmlns="6d93d202-47fc-4405-873a-cab67cc5f1b2" xsi:nil="true"/>
-    <NumericId xmlns="6d93d202-47fc-4405-873a-cab67cc5f1b2" xsi:nil="true"/>
-    <HandoffToMSDN xmlns="6d93d202-47fc-4405-873a-cab67cc5f1b2" xsi:nil="true"/>
-    <Markets xmlns="6d93d202-47fc-4405-873a-cab67cc5f1b2"/>
-    <UALocComments xmlns="6d93d202-47fc-4405-873a-cab67cc5f1b2" xsi:nil="true"/>
-    <UALocRecommendation xmlns="6d93d202-47fc-4405-873a-cab67cc5f1b2">Localize</UALocRecommendation>
-    <Component xmlns="64acb2c5-0a2b-4bda-bd34-58e36cbb80d2" xsi:nil="true"/>
-    <AssetStart xmlns="6d93d202-47fc-4405-873a-cab67cc5f1b2">2014-05-01T08:44:17+00:00</AssetStart>
-    <CrawlForDependencies xmlns="6d93d202-47fc-4405-873a-cab67cc5f1b2">false</CrawlForDependencies>
-    <LastModifiedDateTime xmlns="6d93d202-47fc-4405-873a-cab67cc5f1b2" xsi:nil="true"/>
-    <LocMarketGroupTiers2 xmlns="6d93d202-47fc-4405-873a-cab67cc5f1b2" xsi:nil="true"/>
-    <PublishStatusLookup xmlns="6d93d202-47fc-4405-873a-cab67cc5f1b2">
-      <Value>612320</Value>
-    </PublishStatusLookup>
-    <AverageRating xmlns="6d93d202-47fc-4405-873a-cab67cc5f1b2" xsi:nil="true"/>
-    <CSXUpdate xmlns="6d93d202-47fc-4405-873a-cab67cc5f1b2">false</CSXUpdate>
-    <UAProjectedTotalWords xmlns="6d93d202-47fc-4405-873a-cab67cc5f1b2" xsi:nil="true"/>
-    <AssetExpire xmlns="6d93d202-47fc-4405-873a-cab67cc5f1b2">2029-01-01T00:00:00+00:00</AssetExpire>
-    <AssetType xmlns="6d93d202-47fc-4405-873a-cab67cc5f1b2" xsi:nil="true"/>
-    <IntlLangReviewDate xmlns="6d93d202-47fc-4405-873a-cab67cc5f1b2" xsi:nil="true"/>
-    <TPFriendlyName xmlns="6d93d202-47fc-4405-873a-cab67cc5f1b2" xsi:nil="true"/>
-    <IntlLangReview xmlns="6d93d202-47fc-4405-873a-cab67cc5f1b2">false</IntlLangReview>
-    <OOCacheId xmlns="6d93d202-47fc-4405-873a-cab67cc5f1b2" xsi:nil="true"/>
-    <PolicheckWords xmlns="6d93d202-47fc-4405-873a-cab67cc5f1b2" xsi:nil="true"/>
-    <TemplateStatus xmlns="6d93d202-47fc-4405-873a-cab67cc5f1b2">Complete</TemplateStatus>
-    <CSXSubmissionMarket xmlns="6d93d202-47fc-4405-873a-cab67cc5f1b2" xsi:nil="true"/>
-    <BlockPublish xmlns="6d93d202-47fc-4405-873a-cab67cc5f1b2">false</BlockPublish>
-    <FriendlyTitle xmlns="6d93d202-47fc-4405-873a-cab67cc5f1b2" xsi:nil="true"/>
-    <TPLaunchHelpLinkType xmlns="6d93d202-47fc-4405-873a-cab67cc5f1b2">Template</TPLaunchHelpLinkType>
-    <LocComments xmlns="6d93d202-47fc-4405-873a-cab67cc5f1b2" xsi:nil="true"/>
-    <Providers xmlns="6d93d202-47fc-4405-873a-cab67cc5f1b2" xsi:nil="true"/>
-    <SourceTitle xmlns="6d93d202-47fc-4405-873a-cab67cc5f1b2" xsi:nil="true"/>
-    <TemplateTemplateType xmlns="6d93d202-47fc-4405-873a-cab67cc5f1b2">Word Document Template</TemplateTemplateType>
-    <TimesCloned xmlns="6d93d202-47fc-4405-873a-cab67cc5f1b2" xsi:nil="true"/>
-    <ClipArtFilename xmlns="6d93d202-47fc-4405-873a-cab67cc5f1b2" xsi:nil="true"/>
-    <APDescription xmlns="6d93d202-47fc-4405-873a-cab67cc5f1b2">Utilisez ce modèle de page de garde "Business" pour mettre en valeur vos rapports professionnels de façon percutante et qualitative.</APDescription>
-    <TaxCatchAll xmlns="6d93d202-47fc-4405-873a-cab67cc5f1b2"/>
-    <TPApplication xmlns="6d93d202-47fc-4405-873a-cab67cc5f1b2" xsi:nil="true"/>
-    <CSXHash xmlns="6d93d202-47fc-4405-873a-cab67cc5f1b2" xsi:nil="true"/>
-    <PrimaryImageGen xmlns="6d93d202-47fc-4405-873a-cab67cc5f1b2">true</PrimaryImageGen>
-    <ContentItem xmlns="6d93d202-47fc-4405-873a-cab67cc5f1b2" xsi:nil="true"/>
-    <IsDeleted xmlns="6d93d202-47fc-4405-873a-cab67cc5f1b2">false</IsDeleted>
-    <ShowIn xmlns="6d93d202-47fc-4405-873a-cab67cc5f1b2">Show everywhere</ShowIn>
-    <BugNumber xmlns="6d93d202-47fc-4405-873a-cab67cc5f1b2" xsi:nil="true"/>
-    <LegacyData xmlns="6d93d202-47fc-4405-873a-cab67cc5f1b2" xsi:nil="true"/>
-    <TPLaunchHelpLink xmlns="6d93d202-47fc-4405-873a-cab67cc5f1b2" xsi:nil="true"/>
-    <Milestone xmlns="6d93d202-47fc-4405-873a-cab67cc5f1b2" xsi:nil="true"/>
-    <OriginalRelease xmlns="6d93d202-47fc-4405-873a-cab67cc5f1b2">15</OriginalRelease>
-    <RecommendationsModifier xmlns="6d93d202-47fc-4405-873a-cab67cc5f1b2" xsi:nil="true"/>
-    <ScenarioTagsTaxHTField0 xmlns="6d93d202-47fc-4405-873a-cab67cc5f1b2">
-      <Terms xmlns="http://schemas.microsoft.com/office/infopath/2007/PartnerControls"/>
-    </ScenarioTagsTaxHTField0>
-    <UANotes xmlns="6d93d202-47fc-4405-873a-cab67cc5f1b2" xsi:nil="true"/>
-    <FeatureTagsTaxHTField0 xmlns="6d93d202-47fc-4405-873a-cab67cc5f1b2">
-      <Terms xmlns="http://schemas.microsoft.com/office/infopath/2007/PartnerControls"/>
-    </FeatureTagsTaxHTField0>
-    <IntlLangReviewer xmlns="6d93d202-47fc-4405-873a-cab67cc5f1b2" xsi:nil="true"/>
-    <IntlLocPriority xmlns="6d93d202-47fc-4405-873a-cab67cc5f1b2" xsi:nil="true"/>
-    <OpenTemplate xmlns="6d93d202-47fc-4405-873a-cab67cc5f1b2">true</OpenTemplate>
-    <Provider xmlns="6d93d202-47fc-4405-873a-cab67cc5f1b2" xsi:nil="true"/>
-    <CSXSubmissionDate xmlns="6d93d202-47fc-4405-873a-cab67cc5f1b2" xsi:nil="true"/>
-    <Description0 xmlns="64acb2c5-0a2b-4bda-bd34-58e36cbb80d2" xsi:nil="true"/>
-    <TPClientViewer xmlns="6d93d202-47fc-4405-873a-cab67cc5f1b2" xsi:nil="true"/>
-    <DSATActionTaken xmlns="6d93d202-47fc-4405-873a-cab67cc5f1b2" xsi:nil="true"/>
-    <APEditor xmlns="6d93d202-47fc-4405-873a-cab67cc5f1b2">
-      <UserInfo>
-        <DisplayName/>
-        <AccountId xsi:nil="true"/>
-        <AccountType/>
-      </UserInfo>
-    </APEditor>
-    <TPInstallLocation xmlns="6d93d202-47fc-4405-873a-cab67cc5f1b2" xsi:nil="true"/>
-    <OutputCachingOn xmlns="6d93d202-47fc-4405-873a-cab67cc5f1b2">false</OutputCachingOn>
-    <ParentAssetId xmlns="6d93d202-47fc-4405-873a-cab67cc5f1b2" xsi:nil="true"/>
-  </documentManagement>
-</p:properties>
-</file>
-
-<file path=customXml/item3.xml><?xml version="1.0" encoding="utf-8"?>
-<?mso-contentType ?>
-<FormTemplates xmlns="http://schemas.microsoft.com/sharepoint/v3/contenttype/forms">
-  <Display>DocumentLibraryForm</Display>
-  <Edit>AssetEditForm</Edit>
-  <New>DocumentLibraryForm</New>
-</FormTemplates>
-</file>
-
-<file path=customXml/item4.xml><?xml version="1.0" encoding="utf-8"?>
 <ct:contentTypeSchema xmlns:ct="http://schemas.microsoft.com/office/2006/metadata/contentType" xmlns:ma="http://schemas.microsoft.com/office/2006/metadata/properties/metaAttributes" ct:_="" ma:_="" ma:contentTypeName="TemplateFile" ma:contentTypeID="0x01010069924D1ECC420D47A2456556BC94F7370400BDF4491DEA4973499845289601F88B9F" ma:contentTypeVersion="55" ma:contentTypeDescription="Create a new document." ma:contentTypeScope="" ma:versionID="41eb558a2b826e6e4f9defd990175bec">
   <xsd:schema xmlns:xsd="http://www.w3.org/2001/XMLSchema" xmlns:xs="http://www.w3.org/2001/XMLSchema" xmlns:p="http://schemas.microsoft.com/office/2006/metadata/properties" xmlns:ns2="6d93d202-47fc-4405-873a-cab67cc5f1b2" xmlns:ns3="64acb2c5-0a2b-4bda-bd34-58e36cbb80d2" targetNamespace="http://schemas.microsoft.com/office/2006/metadata/properties" ma:root="true" ma:fieldsID="19deea0185cf7bc57eee9b90b1ba2ace" ns2:_="" ns3:_="">
     <xsd:import namespace="6d93d202-47fc-4405-873a-cab67cc5f1b2"/>
@@ -9005,6 +8710,143 @@
 </ct:contentTypeSchema>
 </file>
 
+<file path=customXml/item3.xml><?xml version="1.0" encoding="utf-8"?>
+<?mso-contentType ?>
+<FormTemplates xmlns="http://schemas.microsoft.com/sharepoint/v3/contenttype/forms">
+  <Display>DocumentLibraryForm</Display>
+  <Edit>AssetEditForm</Edit>
+  <New>DocumentLibraryForm</New>
+</FormTemplates>
+</file>
+
+<file path=customXml/item4.xml><?xml version="1.0" encoding="utf-8"?>
+<p:properties xmlns:p="http://schemas.microsoft.com/office/2006/metadata/properties" xmlns:xsi="http://www.w3.org/2001/XMLSchema-instance" xmlns:pc="http://schemas.microsoft.com/office/infopath/2007/PartnerControls">
+  <documentManagement>
+    <AcquiredFrom xmlns="6d93d202-47fc-4405-873a-cab67cc5f1b2">Internal MS</AcquiredFrom>
+    <IsSearchable xmlns="6d93d202-47fc-4405-873a-cab67cc5f1b2">false</IsSearchable>
+    <EditorialStatus xmlns="6d93d202-47fc-4405-873a-cab67cc5f1b2">Complete</EditorialStatus>
+    <OriginAsset xmlns="6d93d202-47fc-4405-873a-cab67cc5f1b2" xsi:nil="true"/>
+    <ThumbnailAssetId xmlns="6d93d202-47fc-4405-873a-cab67cc5f1b2" xsi:nil="true"/>
+    <TrustLevel xmlns="6d93d202-47fc-4405-873a-cab67cc5f1b2">1 Microsoft Managed Content</TrustLevel>
+    <MarketSpecific xmlns="6d93d202-47fc-4405-873a-cab67cc5f1b2">false</MarketSpecific>
+    <LocManualTestRequired xmlns="6d93d202-47fc-4405-873a-cab67cc5f1b2">false</LocManualTestRequired>
+    <LocalizationTagsTaxHTField0 xmlns="6d93d202-47fc-4405-873a-cab67cc5f1b2">
+      <Terms xmlns="http://schemas.microsoft.com/office/infopath/2007/PartnerControls"/>
+    </LocalizationTagsTaxHTField0>
+    <TPNamespace xmlns="6d93d202-47fc-4405-873a-cab67cc5f1b2" xsi:nil="true"/>
+    <CampaignTagsTaxHTField0 xmlns="6d93d202-47fc-4405-873a-cab67cc5f1b2">
+      <Terms xmlns="http://schemas.microsoft.com/office/infopath/2007/PartnerControls"/>
+    </CampaignTagsTaxHTField0>
+    <DirectSourceMarket xmlns="6d93d202-47fc-4405-873a-cab67cc5f1b2" xsi:nil="true"/>
+    <LocLastLocAttemptVersionLookup xmlns="6d93d202-47fc-4405-873a-cab67cc5f1b2">249344</LocLastLocAttemptVersionLookup>
+    <MachineTranslated xmlns="6d93d202-47fc-4405-873a-cab67cc5f1b2">false</MachineTranslated>
+    <PlannedPubDate xmlns="6d93d202-47fc-4405-873a-cab67cc5f1b2" xsi:nil="true"/>
+    <SubmitterId xmlns="6d93d202-47fc-4405-873a-cab67cc5f1b2" xsi:nil="true"/>
+    <Downloads xmlns="6d93d202-47fc-4405-873a-cab67cc5f1b2">0</Downloads>
+    <OriginalSourceMarket xmlns="6d93d202-47fc-4405-873a-cab67cc5f1b2" xsi:nil="true"/>
+    <PublishTargets xmlns="6d93d202-47fc-4405-873a-cab67cc5f1b2">OfficeOnlineVNext</PublishTargets>
+    <ArtSampleDocs xmlns="6d93d202-47fc-4405-873a-cab67cc5f1b2" xsi:nil="true"/>
+    <ApprovalLog xmlns="6d93d202-47fc-4405-873a-cab67cc5f1b2" xsi:nil="true"/>
+    <ApprovalStatus xmlns="6d93d202-47fc-4405-873a-cab67cc5f1b2">InProgress</ApprovalStatus>
+    <TPComponent xmlns="6d93d202-47fc-4405-873a-cab67cc5f1b2" xsi:nil="true"/>
+    <EditorialTags xmlns="6d93d202-47fc-4405-873a-cab67cc5f1b2" xsi:nil="true"/>
+    <TPExecutable xmlns="6d93d202-47fc-4405-873a-cab67cc5f1b2" xsi:nil="true"/>
+    <InternalTagsTaxHTField0 xmlns="6d93d202-47fc-4405-873a-cab67cc5f1b2">
+      <Terms xmlns="http://schemas.microsoft.com/office/infopath/2007/PartnerControls"/>
+    </InternalTagsTaxHTField0>
+    <LastHandOff xmlns="6d93d202-47fc-4405-873a-cab67cc5f1b2" xsi:nil="true"/>
+    <LocRecommendedHandoff xmlns="6d93d202-47fc-4405-873a-cab67cc5f1b2" xsi:nil="true"/>
+    <BusinessGroup xmlns="6d93d202-47fc-4405-873a-cab67cc5f1b2" xsi:nil="true"/>
+    <TPAppVersion xmlns="6d93d202-47fc-4405-873a-cab67cc5f1b2" xsi:nil="true"/>
+    <VoteCount xmlns="6d93d202-47fc-4405-873a-cab67cc5f1b2" xsi:nil="true"/>
+    <APAuthor xmlns="6d93d202-47fc-4405-873a-cab67cc5f1b2">
+      <UserInfo>
+        <DisplayName/>
+        <AccountId>1229</AccountId>
+        <AccountType/>
+      </UserInfo>
+    </APAuthor>
+    <TPCommandLine xmlns="6d93d202-47fc-4405-873a-cab67cc5f1b2" xsi:nil="true"/>
+    <UACurrentWords xmlns="6d93d202-47fc-4405-873a-cab67cc5f1b2" xsi:nil="true"/>
+    <AssetId xmlns="6d93d202-47fc-4405-873a-cab67cc5f1b2">TP104319191</AssetId>
+    <Manager xmlns="6d93d202-47fc-4405-873a-cab67cc5f1b2" xsi:nil="true"/>
+    <NumericId xmlns="6d93d202-47fc-4405-873a-cab67cc5f1b2" xsi:nil="true"/>
+    <HandoffToMSDN xmlns="6d93d202-47fc-4405-873a-cab67cc5f1b2" xsi:nil="true"/>
+    <Markets xmlns="6d93d202-47fc-4405-873a-cab67cc5f1b2"/>
+    <UALocComments xmlns="6d93d202-47fc-4405-873a-cab67cc5f1b2" xsi:nil="true"/>
+    <UALocRecommendation xmlns="6d93d202-47fc-4405-873a-cab67cc5f1b2">Localize</UALocRecommendation>
+    <Component xmlns="64acb2c5-0a2b-4bda-bd34-58e36cbb80d2" xsi:nil="true"/>
+    <AssetStart xmlns="6d93d202-47fc-4405-873a-cab67cc5f1b2">2014-05-01T08:44:17+00:00</AssetStart>
+    <CrawlForDependencies xmlns="6d93d202-47fc-4405-873a-cab67cc5f1b2">false</CrawlForDependencies>
+    <LastModifiedDateTime xmlns="6d93d202-47fc-4405-873a-cab67cc5f1b2" xsi:nil="true"/>
+    <LocMarketGroupTiers2 xmlns="6d93d202-47fc-4405-873a-cab67cc5f1b2" xsi:nil="true"/>
+    <PublishStatusLookup xmlns="6d93d202-47fc-4405-873a-cab67cc5f1b2">
+      <Value>612320</Value>
+    </PublishStatusLookup>
+    <AverageRating xmlns="6d93d202-47fc-4405-873a-cab67cc5f1b2" xsi:nil="true"/>
+    <CSXUpdate xmlns="6d93d202-47fc-4405-873a-cab67cc5f1b2">false</CSXUpdate>
+    <UAProjectedTotalWords xmlns="6d93d202-47fc-4405-873a-cab67cc5f1b2" xsi:nil="true"/>
+    <AssetExpire xmlns="6d93d202-47fc-4405-873a-cab67cc5f1b2">2029-01-01T00:00:00+00:00</AssetExpire>
+    <AssetType xmlns="6d93d202-47fc-4405-873a-cab67cc5f1b2" xsi:nil="true"/>
+    <IntlLangReviewDate xmlns="6d93d202-47fc-4405-873a-cab67cc5f1b2" xsi:nil="true"/>
+    <TPFriendlyName xmlns="6d93d202-47fc-4405-873a-cab67cc5f1b2" xsi:nil="true"/>
+    <IntlLangReview xmlns="6d93d202-47fc-4405-873a-cab67cc5f1b2">false</IntlLangReview>
+    <OOCacheId xmlns="6d93d202-47fc-4405-873a-cab67cc5f1b2" xsi:nil="true"/>
+    <PolicheckWords xmlns="6d93d202-47fc-4405-873a-cab67cc5f1b2" xsi:nil="true"/>
+    <TemplateStatus xmlns="6d93d202-47fc-4405-873a-cab67cc5f1b2">Complete</TemplateStatus>
+    <CSXSubmissionMarket xmlns="6d93d202-47fc-4405-873a-cab67cc5f1b2" xsi:nil="true"/>
+    <BlockPublish xmlns="6d93d202-47fc-4405-873a-cab67cc5f1b2">false</BlockPublish>
+    <FriendlyTitle xmlns="6d93d202-47fc-4405-873a-cab67cc5f1b2" xsi:nil="true"/>
+    <TPLaunchHelpLinkType xmlns="6d93d202-47fc-4405-873a-cab67cc5f1b2">Template</TPLaunchHelpLinkType>
+    <LocComments xmlns="6d93d202-47fc-4405-873a-cab67cc5f1b2" xsi:nil="true"/>
+    <Providers xmlns="6d93d202-47fc-4405-873a-cab67cc5f1b2" xsi:nil="true"/>
+    <SourceTitle xmlns="6d93d202-47fc-4405-873a-cab67cc5f1b2" xsi:nil="true"/>
+    <TemplateTemplateType xmlns="6d93d202-47fc-4405-873a-cab67cc5f1b2">Word Document Template</TemplateTemplateType>
+    <TimesCloned xmlns="6d93d202-47fc-4405-873a-cab67cc5f1b2" xsi:nil="true"/>
+    <ClipArtFilename xmlns="6d93d202-47fc-4405-873a-cab67cc5f1b2" xsi:nil="true"/>
+    <APDescription xmlns="6d93d202-47fc-4405-873a-cab67cc5f1b2">Utilisez ce modèle de page de garde "Business" pour mettre en valeur vos rapports professionnels de façon percutante et qualitative.</APDescription>
+    <TaxCatchAll xmlns="6d93d202-47fc-4405-873a-cab67cc5f1b2"/>
+    <TPApplication xmlns="6d93d202-47fc-4405-873a-cab67cc5f1b2" xsi:nil="true"/>
+    <CSXHash xmlns="6d93d202-47fc-4405-873a-cab67cc5f1b2" xsi:nil="true"/>
+    <PrimaryImageGen xmlns="6d93d202-47fc-4405-873a-cab67cc5f1b2">true</PrimaryImageGen>
+    <ContentItem xmlns="6d93d202-47fc-4405-873a-cab67cc5f1b2" xsi:nil="true"/>
+    <IsDeleted xmlns="6d93d202-47fc-4405-873a-cab67cc5f1b2">false</IsDeleted>
+    <ShowIn xmlns="6d93d202-47fc-4405-873a-cab67cc5f1b2">Show everywhere</ShowIn>
+    <BugNumber xmlns="6d93d202-47fc-4405-873a-cab67cc5f1b2" xsi:nil="true"/>
+    <LegacyData xmlns="6d93d202-47fc-4405-873a-cab67cc5f1b2" xsi:nil="true"/>
+    <TPLaunchHelpLink xmlns="6d93d202-47fc-4405-873a-cab67cc5f1b2" xsi:nil="true"/>
+    <Milestone xmlns="6d93d202-47fc-4405-873a-cab67cc5f1b2" xsi:nil="true"/>
+    <OriginalRelease xmlns="6d93d202-47fc-4405-873a-cab67cc5f1b2">15</OriginalRelease>
+    <RecommendationsModifier xmlns="6d93d202-47fc-4405-873a-cab67cc5f1b2" xsi:nil="true"/>
+    <ScenarioTagsTaxHTField0 xmlns="6d93d202-47fc-4405-873a-cab67cc5f1b2">
+      <Terms xmlns="http://schemas.microsoft.com/office/infopath/2007/PartnerControls"/>
+    </ScenarioTagsTaxHTField0>
+    <UANotes xmlns="6d93d202-47fc-4405-873a-cab67cc5f1b2" xsi:nil="true"/>
+    <FeatureTagsTaxHTField0 xmlns="6d93d202-47fc-4405-873a-cab67cc5f1b2">
+      <Terms xmlns="http://schemas.microsoft.com/office/infopath/2007/PartnerControls"/>
+    </FeatureTagsTaxHTField0>
+    <IntlLangReviewer xmlns="6d93d202-47fc-4405-873a-cab67cc5f1b2" xsi:nil="true"/>
+    <IntlLocPriority xmlns="6d93d202-47fc-4405-873a-cab67cc5f1b2" xsi:nil="true"/>
+    <OpenTemplate xmlns="6d93d202-47fc-4405-873a-cab67cc5f1b2">true</OpenTemplate>
+    <Provider xmlns="6d93d202-47fc-4405-873a-cab67cc5f1b2" xsi:nil="true"/>
+    <CSXSubmissionDate xmlns="6d93d202-47fc-4405-873a-cab67cc5f1b2" xsi:nil="true"/>
+    <Description0 xmlns="64acb2c5-0a2b-4bda-bd34-58e36cbb80d2" xsi:nil="true"/>
+    <TPClientViewer xmlns="6d93d202-47fc-4405-873a-cab67cc5f1b2" xsi:nil="true"/>
+    <DSATActionTaken xmlns="6d93d202-47fc-4405-873a-cab67cc5f1b2" xsi:nil="true"/>
+    <APEditor xmlns="6d93d202-47fc-4405-873a-cab67cc5f1b2">
+      <UserInfo>
+        <DisplayName/>
+        <AccountId xsi:nil="true"/>
+        <AccountType/>
+      </UserInfo>
+    </APEditor>
+    <TPInstallLocation xmlns="6d93d202-47fc-4405-873a-cab67cc5f1b2" xsi:nil="true"/>
+    <OutputCachingOn xmlns="6d93d202-47fc-4405-873a-cab67cc5f1b2">false</OutputCachingOn>
+    <ParentAssetId xmlns="6d93d202-47fc-4405-873a-cab67cc5f1b2" xsi:nil="true"/>
+  </documentManagement>
+</p:properties>
+</file>
+
 <file path=customXml/itemProps1.xml><?xml version="1.0" encoding="utf-8"?>
 <ds:datastoreItem xmlns:ds="http://schemas.openxmlformats.org/officeDocument/2006/customXml" ds:itemID="{F74C85FD-E6A2-4824-A501-F499458C7397}">
   <ds:schemaRefs>
@@ -9014,25 +8856,6 @@
 </file>
 
 <file path=customXml/itemProps2.xml><?xml version="1.0" encoding="utf-8"?>
-<ds:datastoreItem xmlns:ds="http://schemas.openxmlformats.org/officeDocument/2006/customXml" ds:itemID="{AF2C2748-23F5-44E5-8D9D-BE217C6CFB06}">
-  <ds:schemaRefs>
-    <ds:schemaRef ds:uri="http://schemas.microsoft.com/office/2006/metadata/properties"/>
-    <ds:schemaRef ds:uri="http://schemas.microsoft.com/office/infopath/2007/PartnerControls"/>
-    <ds:schemaRef ds:uri="6d93d202-47fc-4405-873a-cab67cc5f1b2"/>
-    <ds:schemaRef ds:uri="64acb2c5-0a2b-4bda-bd34-58e36cbb80d2"/>
-  </ds:schemaRefs>
-</ds:datastoreItem>
-</file>
-
-<file path=customXml/itemProps3.xml><?xml version="1.0" encoding="utf-8"?>
-<ds:datastoreItem xmlns:ds="http://schemas.openxmlformats.org/officeDocument/2006/customXml" ds:itemID="{ACC027B1-4BA3-4888-AAB4-DAC04C19B44D}">
-  <ds:schemaRefs>
-    <ds:schemaRef ds:uri="http://schemas.microsoft.com/sharepoint/v3/contenttype/forms"/>
-  </ds:schemaRefs>
-</ds:datastoreItem>
-</file>
-
-<file path=customXml/itemProps4.xml><?xml version="1.0" encoding="utf-8"?>
 <ds:datastoreItem xmlns:ds="http://schemas.openxmlformats.org/officeDocument/2006/customXml" ds:itemID="{7F40C45B-ED93-4F61-AA6F-729ED9638BB7}">
   <ds:schemaRefs>
     <ds:schemaRef ds:uri="http://schemas.microsoft.com/office/2006/metadata/contentType"/>
@@ -9049,4 +8872,23 @@
     <ds:schemaRef ds:uri="http://schemas.microsoft.com/internal/obd"/>
   </ds:schemaRefs>
 </ds:datastoreItem>
+</file>
+
+<file path=customXml/itemProps3.xml><?xml version="1.0" encoding="utf-8"?>
+<ds:datastoreItem xmlns:ds="http://schemas.openxmlformats.org/officeDocument/2006/customXml" ds:itemID="{ACC027B1-4BA3-4888-AAB4-DAC04C19B44D}">
+  <ds:schemaRefs>
+    <ds:schemaRef ds:uri="http://schemas.microsoft.com/sharepoint/v3/contenttype/forms"/>
+  </ds:schemaRefs>
+</ds:datastoreItem>
+</file>
+
+<file path=customXml/itemProps4.xml><?xml version="1.0" encoding="utf-8"?>
+<ds:datastoreItem xmlns:ds="http://schemas.openxmlformats.org/officeDocument/2006/customXml" ds:itemID="{AF2C2748-23F5-44E5-8D9D-BE217C6CFB06}">
+  <ds:schemaRefs>
+    <ds:schemaRef ds:uri="http://schemas.microsoft.com/office/2006/metadata/properties"/>
+    <ds:schemaRef ds:uri="http://schemas.microsoft.com/office/infopath/2007/PartnerControls"/>
+    <ds:schemaRef ds:uri="6d93d202-47fc-4405-873a-cab67cc5f1b2"/>
+    <ds:schemaRef ds:uri="64acb2c5-0a2b-4bda-bd34-58e36cbb80d2"/>
+  </ds:schemaRefs>
+</ds:datastoreItem>
 </file>
</xml_diff>